<commit_message>
Update to the TenPageDesignDoc.
</commit_message>
<xml_diff>
--- a/log/TenPageDesignDocument.docx
+++ b/log/TenPageDesignDocument.docx
@@ -15,16 +15,18 @@
       <w:pPr>
         <w:jc w:val="center"/>
         <w:rPr>
-          <w:sz w:val="24"/>
-          <w:szCs w:val="24"/>
-        </w:rPr>
-      </w:pPr>
-      <w:r>
-        <w:rPr>
-          <w:sz w:val="24"/>
-          <w:szCs w:val="24"/>
-        </w:rPr>
-        <w:t>[Game Name]</w:t>
+          <w:b/>
+          <w:sz w:val="24"/>
+          <w:szCs w:val="24"/>
+        </w:rPr>
+      </w:pPr>
+      <w:r>
+        <w:rPr>
+          <w:b/>
+          <w:sz w:val="24"/>
+          <w:szCs w:val="24"/>
+        </w:rPr>
+        <w:t>Bonk Wars</w:t>
       </w:r>
     </w:p>
     <w:p>
@@ -56,7 +58,16 @@
           <w:sz w:val="24"/>
           <w:szCs w:val="24"/>
         </w:rPr>
-        <w:t>November 15, 2016</w:t>
+        <w:t>November 15</w:t>
+      </w:r>
+      <w:bookmarkStart w:id="0" w:name="_GoBack"/>
+      <w:bookmarkEnd w:id="0"/>
+      <w:r>
+        <w:rPr>
+          <w:sz w:val="24"/>
+          <w:szCs w:val="24"/>
+        </w:rPr>
+        <w:t>, 2016</w:t>
       </w:r>
     </w:p>
     <w:p>
@@ -111,7 +122,7 @@
           <w:sz w:val="24"/>
           <w:szCs w:val="24"/>
         </w:rPr>
-        <w:t>Ship Date: TBD</w:t>
+        <w:t>Ship Date: December 15, 2016</w:t>
       </w:r>
     </w:p>
     <w:p>
@@ -194,7 +205,22 @@
           <w:sz w:val="24"/>
           <w:szCs w:val="24"/>
         </w:rPr>
-        <w:t xml:space="preserve"> [Game Name] is a rogue-like adventure game where our hero has entered the Orc homeland to defeat the chieftain. The hero starts as one of three classes, each with different abilities, and attempts to fight his way through the map to reach the chieftain. As he moves through the map, he can fight the roaming Orcs who are also fighting each other. Between the different areas of the map, there are dungeons with bandits and vampires that will only fight the player. After defeating the various enemies, the player gains experience that will cause him to level up! Upon </w:t>
+        <w:t xml:space="preserve"> </w:t>
+      </w:r>
+      <w:r>
+        <w:rPr>
+          <w:b/>
+          <w:sz w:val="24"/>
+          <w:szCs w:val="24"/>
+        </w:rPr>
+        <w:t>Bonk Wars</w:t>
+      </w:r>
+      <w:r>
+        <w:rPr>
+          <w:sz w:val="24"/>
+          <w:szCs w:val="24"/>
+        </w:rPr>
+        <w:t xml:space="preserve"> is a rogue-like adventure game where our hero has entered the Orc homeland to defeat the chieftain. The hero starts as one of three classes, each with different abilities, and attempts to fight his way through the map to reach the chieftain. As he moves through the map, he can fight the roaming Orcs who are also fighting each other. Between the different areas of the map, there are dungeons with bandits and vampires that will only fight the player. After defeating the various enemies, the player gains experience that will cause him to level up! Upon </w:t>
       </w:r>
       <w:r>
         <w:rPr>
@@ -439,7 +465,29 @@
           <w:sz w:val="24"/>
           <w:szCs w:val="24"/>
         </w:rPr>
-        <w:t xml:space="preserve"> [Game Name] uses the following keyboard and mouse controls to play:</w:t>
+        <w:t xml:space="preserve"> </w:t>
+      </w:r>
+      <w:r>
+        <w:rPr>
+          <w:b/>
+          <w:sz w:val="24"/>
+          <w:szCs w:val="24"/>
+        </w:rPr>
+        <w:t>Bonk Wars</w:t>
+      </w:r>
+      <w:r>
+        <w:rPr>
+          <w:sz w:val="24"/>
+          <w:szCs w:val="24"/>
+        </w:rPr>
+        <w:t xml:space="preserve"> </w:t>
+      </w:r>
+      <w:r>
+        <w:rPr>
+          <w:sz w:val="24"/>
+          <w:szCs w:val="24"/>
+        </w:rPr>
+        <w:t>uses the following keyboard and mouse controls to play:</w:t>
       </w:r>
     </w:p>
     <w:p>
@@ -792,25 +840,62 @@
       </w:r>
       <w:r>
         <w:rPr>
-          <w:sz w:val="24"/>
-          <w:szCs w:val="24"/>
-        </w:rPr>
-        <w:t xml:space="preserve">[Game Name] is a rogue-like adventure game that scales in difficulty as you progress through the Orc homeland. In this area, you will encounter and fight not only Orcs, but bandits and vampires that hide within the dungeons separating the various parts of the territory. </w:t>
-      </w:r>
-    </w:p>
-    <w:p>
-      <w:pPr>
-        <w:rPr>
-          <w:sz w:val="24"/>
-          <w:szCs w:val="24"/>
-        </w:rPr>
-      </w:pPr>
-      <w:r>
-        <w:rPr>
-          <w:sz w:val="24"/>
-          <w:szCs w:val="24"/>
-        </w:rPr>
-        <w:t>The controls are simple to use, with only four keys being used (WASD) to move the player and the mouse being used to interact with the different menus. This simple control scheme makes the game easy for a new player to learn how to play [Game Name].</w:t>
+          <w:b/>
+          <w:sz w:val="24"/>
+          <w:szCs w:val="24"/>
+        </w:rPr>
+        <w:t>Bonk Wars</w:t>
+      </w:r>
+      <w:r>
+        <w:rPr>
+          <w:sz w:val="24"/>
+          <w:szCs w:val="24"/>
+        </w:rPr>
+        <w:t xml:space="preserve"> </w:t>
+      </w:r>
+      <w:r>
+        <w:rPr>
+          <w:sz w:val="24"/>
+          <w:szCs w:val="24"/>
+        </w:rPr>
+        <w:t xml:space="preserve">is a rogue-like adventure game that scales in difficulty as you progress through the Orc homeland. In this area, you will encounter and fight not only Orcs, but bandits and vampires that hide within the dungeons separating the various parts of the territory. </w:t>
+      </w:r>
+    </w:p>
+    <w:p>
+      <w:pPr>
+        <w:rPr>
+          <w:sz w:val="24"/>
+          <w:szCs w:val="24"/>
+        </w:rPr>
+      </w:pPr>
+      <w:r>
+        <w:rPr>
+          <w:sz w:val="24"/>
+          <w:szCs w:val="24"/>
+        </w:rPr>
+        <w:t>The controls are simple to use, with only four keys being used (WASD) to move the player and the mouse being used to interact with the different menus. This simple control scheme makes the game easy for a new player to learn how to play</w:t>
+      </w:r>
+      <w:r>
+        <w:rPr>
+          <w:sz w:val="24"/>
+          <w:szCs w:val="24"/>
+        </w:rPr>
+        <w:t xml:space="preserve"> </w:t>
+      </w:r>
+      <w:r>
+        <w:rPr>
+          <w:b/>
+          <w:sz w:val="24"/>
+          <w:szCs w:val="24"/>
+        </w:rPr>
+        <w:t>Bonk Wars</w:t>
+      </w:r>
+      <w:r>
+        <w:rPr>
+          <w:sz w:val="24"/>
+          <w:szCs w:val="24"/>
+        </w:rPr>
+        <w:t>.</w:t>
       </w:r>
     </w:p>
     <w:p>
@@ -1061,7 +1146,21 @@
           <w:sz w:val="24"/>
           <w:szCs w:val="24"/>
         </w:rPr>
-        <w:t xml:space="preserve"> After choosing a class, the player spawns in a shelter and can begin his adventure – gameplay begins.</w:t>
+        <w:t xml:space="preserve"> </w:t>
+      </w:r>
+      <w:r>
+        <w:rPr>
+          <w:sz w:val="24"/>
+          <w:szCs w:val="24"/>
+        </w:rPr>
+        <w:t>Once a class has been chosen</w:t>
+      </w:r>
+      <w:r>
+        <w:rPr>
+          <w:sz w:val="24"/>
+          <w:szCs w:val="24"/>
+        </w:rPr>
+        <w:t xml:space="preserve"> the player spawns in a shelter and can begin his adventure – gameplay begins.</w:t>
       </w:r>
     </w:p>
     <w:p>
@@ -1609,8 +1708,6 @@
         </w:rPr>
         <w:t>These characters will also have new sprite images to go along with the new character.</w:t>
       </w:r>
-      <w:bookmarkStart w:id="0" w:name="_GoBack"/>
-      <w:bookmarkEnd w:id="0"/>
     </w:p>
     <w:p>
       <w:pPr>
@@ -1714,7 +1811,29 @@
           <w:sz w:val="24"/>
           <w:szCs w:val="24"/>
         </w:rPr>
-        <w:t xml:space="preserve"> While there is no in-game currency in [Game Name], the game is still a paid game ($4.99). Along with the cost of the base, the player will also be able to purchase additional content with varied prices.</w:t>
+        <w:t xml:space="preserve"> While there is no in-game currency in </w:t>
+      </w:r>
+      <w:r>
+        <w:rPr>
+          <w:b/>
+          <w:sz w:val="24"/>
+          <w:szCs w:val="24"/>
+        </w:rPr>
+        <w:t>Bonk Wars</w:t>
+      </w:r>
+      <w:r>
+        <w:rPr>
+          <w:sz w:val="24"/>
+          <w:szCs w:val="24"/>
+        </w:rPr>
+        <w:t>,</w:t>
+      </w:r>
+      <w:r>
+        <w:rPr>
+          <w:sz w:val="24"/>
+          <w:szCs w:val="24"/>
+        </w:rPr>
+        <w:t xml:space="preserve"> the game is still a paid game ($4.99). Along with the cost of the base, the player will also be able to purchase additional content with varied prices.</w:t>
       </w:r>
     </w:p>
     <w:p>
@@ -1945,7 +2064,10 @@
       <w:pStyle w:val="Footer"/>
     </w:pPr>
     <w:r>
-      <w:t>[Game Name]</w:t>
+      <w:rPr>
+        <w:b/>
+      </w:rPr>
+      <w:t>Bonk Wars</w:t>
     </w:r>
     <w:r>
       <w:tab/>
@@ -3020,7 +3142,7 @@
 </file>
 
 <file path=customXml/itemProps1.xml><?xml version="1.0" encoding="utf-8"?>
-<ds:datastoreItem xmlns:ds="http://schemas.openxmlformats.org/officeDocument/2006/customXml" ds:itemID="{43608843-8DA6-4C41-8A2A-CD4B285AB693}">
+<ds:datastoreItem xmlns:ds="http://schemas.openxmlformats.org/officeDocument/2006/customXml" ds:itemID="{8D0D2884-94E6-4E34-9434-E00B7FDD1A17}">
   <ds:schemaRefs>
     <ds:schemaRef ds:uri="http://schemas.openxmlformats.org/officeDocument/2006/bibliography"/>
   </ds:schemaRefs>

</xml_diff>